<commit_message>
Adds lecture for web requests 2
</commit_message>
<xml_diff>
--- a/Assignments/Assignment03_WebRequests/Assignment03_WebRequests.docx
+++ b/Assignments/Assignment03_WebRequests/Assignment03_WebRequests.docx
@@ -85,7 +85,13 @@
         <w:t>The server endpoint you will be using is “</w:t>
       </w:r>
       <w:r>
-        <w:t>http://webprogrammingassignment3.azurewebsites.net/api/</w:t>
+        <w:t>http</w:t>
+      </w:r>
+      <w:r>
+        <w:t>s</w:t>
+      </w:r>
+      <w:r>
+        <w:t>://webprogrammingassignment3.azurewebsites.net/api/</w:t>
       </w:r>
       <w:r>
         <w:t>favoriteCharacters</w:t>
@@ -133,6 +139,8 @@
       <w:r>
         <w:t>The force will be with you, always.</w:t>
       </w:r>
+      <w:bookmarkStart w:id="0" w:name="_GoBack"/>
+      <w:bookmarkEnd w:id="0"/>
     </w:p>
     <w:p>
       <w:pPr>
@@ -755,8 +763,6 @@
       <w:r>
         <w:t xml:space="preserve"> libraries, etc.) must be referenced using a CDN or URL, not directly included in your assignment submission.</w:t>
       </w:r>
-      <w:bookmarkStart w:id="0" w:name="_GoBack"/>
-      <w:bookmarkEnd w:id="0"/>
     </w:p>
     <w:sectPr>
       <w:pgSz w:w="12240" w:h="15840"/>

</xml_diff>

<commit_message>
Fix url for assignment 3
</commit_message>
<xml_diff>
--- a/Assignments/Assignment03_WebRequests/Assignment03_WebRequests.docx
+++ b/Assignments/Assignment03_WebRequests/Assignment03_WebRequests.docx
@@ -85,16 +85,7 @@
         <w:t>The server endpoint you will be using is “</w:t>
       </w:r>
       <w:r>
-        <w:t>http</w:t>
-      </w:r>
-      <w:r>
-        <w:t>s</w:t>
-      </w:r>
-      <w:r>
-        <w:t>://webprogrammingassignment3.azurewebsites.net/api/</w:t>
-      </w:r>
-      <w:r>
-        <w:t>favoriteCharacters</w:t>
+        <w:t>https://webrequestsserver2018.azurewebsites.net/api/favoritecharacters</w:t>
       </w:r>
       <w:r>
         <w:t>”</w:t>
@@ -772,6 +763,56 @@
     </w:sectPr>
   </w:body>
 </w:document>
+</file>
+
+<file path=word/endnotes.xml><?xml version="1.0" encoding="utf-8"?>
+<w:endnotes xmlns:wpc="http://schemas.microsoft.com/office/word/2010/wordprocessingCanvas" xmlns:cx="http://schemas.microsoft.com/office/drawing/2014/chartex" xmlns:cx1="http://schemas.microsoft.com/office/drawing/2015/9/8/chartex" xmlns:cx2="http://schemas.microsoft.com/office/drawing/2015/10/21/chartex" xmlns:cx3="http://schemas.microsoft.com/office/drawing/2016/5/9/chartex" xmlns:cx4="http://schemas.microsoft.com/office/drawing/2016/5/10/chartex" xmlns:cx5="http://schemas.microsoft.com/office/drawing/2016/5/11/chartex" xmlns:cx6="http://schemas.microsoft.com/office/drawing/2016/5/12/chartex" xmlns:cx7="http://schemas.microsoft.com/office/drawing/2016/5/13/chartex" xmlns:cx8="http://schemas.microsoft.com/office/drawing/2016/5/14/chartex" xmlns:mc="http://schemas.openxmlformats.org/markup-compatibility/2006" xmlns:aink="http://schemas.microsoft.com/office/drawing/2016/ink" xmlns:am3d="http://schemas.microsoft.com/office/drawing/2017/model3d" xmlns:o="urn:schemas-microsoft-com:office:office" xmlns:r="http://schemas.openxmlformats.org/officeDocument/2006/relationships" xmlns:m="http://schemas.openxmlformats.org/officeDocument/2006/math" xmlns:v="urn:schemas-microsoft-com:vml" xmlns:wp14="http://schemas.microsoft.com/office/word/2010/wordprocessingDrawing" xmlns:wp="http://schemas.openxmlformats.org/drawingml/2006/wordprocessingDrawing" xmlns:w10="urn:schemas-microsoft-com:office:word" xmlns:w="http://schemas.openxmlformats.org/wordprocessingml/2006/main" xmlns:w14="http://schemas.microsoft.com/office/word/2010/wordml" xmlns:w15="http://schemas.microsoft.com/office/word/2012/wordml" xmlns:w16cid="http://schemas.microsoft.com/office/word/2016/wordml/cid" xmlns:w16se="http://schemas.microsoft.com/office/word/2015/wordml/symex" xmlns:wpg="http://schemas.microsoft.com/office/word/2010/wordprocessingGroup" xmlns:wpi="http://schemas.microsoft.com/office/word/2010/wordprocessingInk" xmlns:wne="http://schemas.microsoft.com/office/word/2006/wordml" xmlns:wps="http://schemas.microsoft.com/office/word/2010/wordprocessingShape" mc:Ignorable="w14 w15 w16se w16cid wp14">
+  <w:endnote w:type="separator" w:id="-1">
+    <w:p>
+      <w:pPr>
+        <w:spacing w:after="0" w:line="240" w:lineRule="auto"/>
+      </w:pPr>
+      <w:r>
+        <w:separator/>
+      </w:r>
+    </w:p>
+  </w:endnote>
+  <w:endnote w:type="continuationSeparator" w:id="0">
+    <w:p>
+      <w:pPr>
+        <w:spacing w:after="0" w:line="240" w:lineRule="auto"/>
+      </w:pPr>
+      <w:r>
+        <w:continuationSeparator/>
+      </w:r>
+    </w:p>
+  </w:endnote>
+</w:endnotes>
+</file>
+
+<file path=word/footnotes.xml><?xml version="1.0" encoding="utf-8"?>
+<w:footnotes xmlns:wpc="http://schemas.microsoft.com/office/word/2010/wordprocessingCanvas" xmlns:cx="http://schemas.microsoft.com/office/drawing/2014/chartex" xmlns:cx1="http://schemas.microsoft.com/office/drawing/2015/9/8/chartex" xmlns:cx2="http://schemas.microsoft.com/office/drawing/2015/10/21/chartex" xmlns:cx3="http://schemas.microsoft.com/office/drawing/2016/5/9/chartex" xmlns:cx4="http://schemas.microsoft.com/office/drawing/2016/5/10/chartex" xmlns:cx5="http://schemas.microsoft.com/office/drawing/2016/5/11/chartex" xmlns:cx6="http://schemas.microsoft.com/office/drawing/2016/5/12/chartex" xmlns:cx7="http://schemas.microsoft.com/office/drawing/2016/5/13/chartex" xmlns:cx8="http://schemas.microsoft.com/office/drawing/2016/5/14/chartex" xmlns:mc="http://schemas.openxmlformats.org/markup-compatibility/2006" xmlns:aink="http://schemas.microsoft.com/office/drawing/2016/ink" xmlns:am3d="http://schemas.microsoft.com/office/drawing/2017/model3d" xmlns:o="urn:schemas-microsoft-com:office:office" xmlns:r="http://schemas.openxmlformats.org/officeDocument/2006/relationships" xmlns:m="http://schemas.openxmlformats.org/officeDocument/2006/math" xmlns:v="urn:schemas-microsoft-com:vml" xmlns:wp14="http://schemas.microsoft.com/office/word/2010/wordprocessingDrawing" xmlns:wp="http://schemas.openxmlformats.org/drawingml/2006/wordprocessingDrawing" xmlns:w10="urn:schemas-microsoft-com:office:word" xmlns:w="http://schemas.openxmlformats.org/wordprocessingml/2006/main" xmlns:w14="http://schemas.microsoft.com/office/word/2010/wordml" xmlns:w15="http://schemas.microsoft.com/office/word/2012/wordml" xmlns:w16cid="http://schemas.microsoft.com/office/word/2016/wordml/cid" xmlns:w16se="http://schemas.microsoft.com/office/word/2015/wordml/symex" xmlns:wpg="http://schemas.microsoft.com/office/word/2010/wordprocessingGroup" xmlns:wpi="http://schemas.microsoft.com/office/word/2010/wordprocessingInk" xmlns:wne="http://schemas.microsoft.com/office/word/2006/wordml" xmlns:wps="http://schemas.microsoft.com/office/word/2010/wordprocessingShape" mc:Ignorable="w14 w15 w16se w16cid wp14">
+  <w:footnote w:type="separator" w:id="-1">
+    <w:p>
+      <w:pPr>
+        <w:spacing w:after="0" w:line="240" w:lineRule="auto"/>
+      </w:pPr>
+      <w:r>
+        <w:separator/>
+      </w:r>
+    </w:p>
+  </w:footnote>
+  <w:footnote w:type="continuationSeparator" w:id="0">
+    <w:p>
+      <w:pPr>
+        <w:spacing w:after="0" w:line="240" w:lineRule="auto"/>
+      </w:pPr>
+      <w:r>
+        <w:continuationSeparator/>
+      </w:r>
+    </w:p>
+  </w:footnote>
+</w:footnotes>
 </file>
 
 <file path=word/numbering.xml><?xml version="1.0" encoding="utf-8"?>

</xml_diff>

<commit_message>
Updated assignment 3 stretch levels
</commit_message>
<xml_diff>
--- a/Assignments/Assignment03_WebRequests/Assignment03_WebRequests.docx
+++ b/Assignments/Assignment03_WebRequests/Assignment03_WebRequests.docx
@@ -130,8 +130,6 @@
       <w:r>
         <w:t>The force will be with you, always.</w:t>
       </w:r>
-      <w:bookmarkStart w:id="0" w:name="_GoBack"/>
-      <w:bookmarkEnd w:id="0"/>
     </w:p>
     <w:p>
       <w:pPr>
@@ -306,7 +304,12 @@
         <w:t>/{index}</w:t>
       </w:r>
       <w:r>
-        <w:t>, passing in a random number for the index. You must check if the specified index exist</w:t>
+        <w:t>, passing in a random num</w:t>
+      </w:r>
+      <w:bookmarkStart w:id="0" w:name="_GoBack"/>
+      <w:bookmarkEnd w:id="0"/>
+      <w:r>
+        <w:t>ber for the index. You must check if the specified index exist</w:t>
       </w:r>
       <w:r>
         <w:t>s</w:t>
@@ -694,7 +697,25 @@
         <w:t xml:space="preserve">You will need to complete Obi-wan Kenobi level first. </w:t>
       </w:r>
       <w:r>
-        <w:t>Change “Force Delete” so that if “Force Sight” is used directly before it, it will delete the index that “Force Sight” returned. If “Force Sight” wasn’t just used, then just delete a random index as normal.</w:t>
+        <w:t xml:space="preserve">Change “Force Delete” so that if “Force </w:t>
+      </w:r>
+      <w:r>
+        <w:t>Read</w:t>
+      </w:r>
+      <w:r>
+        <w:t xml:space="preserve">” is used directly before it, it will delete the index that “Force </w:t>
+      </w:r>
+      <w:r>
+        <w:t>Read</w:t>
+      </w:r>
+      <w:r>
+        <w:t xml:space="preserve">” returned. If “Force </w:t>
+      </w:r>
+      <w:r>
+        <w:t>Read</w:t>
+      </w:r>
+      <w:r>
+        <w:t>” wasn’t just used, then just delete a random index as normal.</w:t>
       </w:r>
     </w:p>
     <w:p>

</xml_diff>

<commit_message>
Update assignment 3 to be more clear
</commit_message>
<xml_diff>
--- a/Assignments/Assignment03_WebRequests/Assignment03_WebRequests.docx
+++ b/Assignments/Assignment03_WebRequests/Assignment03_WebRequests.docx
@@ -301,33 +301,38 @@
       </w:r>
       <w:proofErr w:type="spellEnd"/>
       <w:r>
-        <w:t>/{index}</w:t>
-      </w:r>
-      <w:r>
-        <w:t>, passing in a random num</w:t>
+        <w:t>/{index</w:t>
+      </w:r>
+      <w:r>
+        <w:t xml:space="preserve">}. </w:t>
+      </w:r>
+      <w:r>
+        <w:t xml:space="preserve">The {index} will be a random index from the list on the server. </w:t>
+      </w:r>
+    </w:p>
+    <w:p>
+      <w:pPr>
+        <w:pStyle w:val="ListParagraph"/>
+        <w:numPr>
+          <w:ilvl w:val="2"/>
+          <w:numId w:val="2"/>
+        </w:numPr>
+      </w:pPr>
+      <w:r>
+        <w:t>Hint: To get a random index, first make a normal GET request like you did for step c, then use the length of the resul</w:t>
       </w:r>
       <w:bookmarkStart w:id="0" w:name="_GoBack"/>
       <w:bookmarkEnd w:id="0"/>
       <w:r>
-        <w:t>ber for the index. You must check if the specified index exist</w:t>
-      </w:r>
-      <w:r>
-        <w:t>s</w:t>
-      </w:r>
-      <w:r>
-        <w:t xml:space="preserve"> on the server. The user should not notice that you are making this check to the server first. Then display the</w:t>
-      </w:r>
-      <w:r>
-        <w:t xml:space="preserve"> resulting </w:t>
-      </w:r>
-      <w:r>
-        <w:t>text</w:t>
-      </w:r>
-      <w:r>
-        <w:t xml:space="preserve"> and the index that you requested from the server during the second GET.</w:t>
-      </w:r>
-      <w:r>
-        <w:t xml:space="preserve"> The response for the second request will contain only the data for the name and favorite character of the list index you requested.</w:t>
+        <w:t>t to get a random index. Then immediately make a second request to /</w:t>
+      </w:r>
+      <w:proofErr w:type="spellStart"/>
+      <w:r>
+        <w:t>favoriteCharacters</w:t>
+      </w:r>
+      <w:proofErr w:type="spellEnd"/>
+      <w:r>
+        <w:t>/{index} and display those results and the index that was chosen.</w:t>
       </w:r>
     </w:p>
     <w:p>

</xml_diff>